<commit_message>
Created a new project for ccsb and transfered all files
</commit_message>
<xml_diff>
--- a/Documenten/Test/Implementatie plan - Tim Houtman.docx
+++ b/Documenten/Test/Implementatie plan - Tim Houtman.docx
@@ -29,33 +29,11 @@
           <w:lang w:val="nl-NL"/>
         </w:rPr>
       </w:pPr>
-      <w:proofErr w:type="spellStart"/>
-      <w:r>
-        <w:rPr>
-          <w:lang w:val="nl-NL"/>
-        </w:rPr>
-        <w:t>Creeër</w:t>
-      </w:r>
-      <w:proofErr w:type="spellEnd"/>
-      <w:r>
-        <w:rPr>
-          <w:lang w:val="nl-NL"/>
-        </w:rPr>
-        <w:t xml:space="preserve"> een account op </w:t>
-      </w:r>
-      <w:proofErr w:type="spellStart"/>
-      <w:r>
-        <w:rPr>
-          <w:lang w:val="nl-NL"/>
-        </w:rPr>
-        <w:t>azure</w:t>
-      </w:r>
-      <w:proofErr w:type="spellEnd"/>
-      <w:r>
-        <w:rPr>
-          <w:lang w:val="nl-NL"/>
-        </w:rPr>
-        <w:t xml:space="preserve"> portal.azure.com</w:t>
+      <w:r>
+        <w:rPr>
+          <w:lang w:val="nl-NL"/>
+        </w:rPr>
+        <w:t>Creeër een account op azure portal.azure.com</w:t>
       </w:r>
       <w:r>
         <w:rPr>
@@ -72,13 +50,8 @@
           <w:numId w:val="3"/>
         </w:numPr>
       </w:pPr>
-      <w:proofErr w:type="spellStart"/>
-      <w:r>
-        <w:t>Klik</w:t>
-      </w:r>
-      <w:proofErr w:type="spellEnd"/>
-      <w:r>
-        <w:t xml:space="preserve"> op “Create a resource”.</w:t>
+      <w:r>
+        <w:t>Klik op “Create a resource”.</w:t>
       </w:r>
     </w:p>
     <w:p>
@@ -89,13 +62,8 @@
           <w:numId w:val="3"/>
         </w:numPr>
       </w:pPr>
-      <w:proofErr w:type="spellStart"/>
-      <w:r>
-        <w:t>Zoek</w:t>
-      </w:r>
-      <w:proofErr w:type="spellEnd"/>
-      <w:r>
-        <w:t xml:space="preserve"> op “Web App”.</w:t>
+      <w:r>
+        <w:t>Zoek op “Web App”.</w:t>
       </w:r>
     </w:p>
     <w:p>
@@ -106,13 +74,8 @@
           <w:numId w:val="3"/>
         </w:numPr>
       </w:pPr>
-      <w:proofErr w:type="spellStart"/>
-      <w:r>
-        <w:t>Klik</w:t>
-      </w:r>
-      <w:proofErr w:type="spellEnd"/>
-      <w:r>
-        <w:t xml:space="preserve"> op “Create”.</w:t>
+      <w:r>
+        <w:t>Klik op “Create”.</w:t>
       </w:r>
     </w:p>
     <w:p>
@@ -126,47 +89,23 @@
           <w:lang w:val="nl-NL"/>
         </w:rPr>
       </w:pPr>
-      <w:proofErr w:type="spellStart"/>
-      <w:r>
-        <w:rPr>
-          <w:lang w:val="nl-NL"/>
-        </w:rPr>
-        <w:t>Creeër</w:t>
-      </w:r>
-      <w:proofErr w:type="spellEnd"/>
-      <w:r>
-        <w:rPr>
-          <w:lang w:val="nl-NL"/>
-        </w:rPr>
-        <w:t xml:space="preserve"> een </w:t>
-      </w:r>
-      <w:proofErr w:type="spellStart"/>
-      <w:r>
-        <w:rPr>
-          <w:lang w:val="nl-NL"/>
-        </w:rPr>
-        <w:t>niewe</w:t>
-      </w:r>
-      <w:proofErr w:type="spellEnd"/>
-      <w:r>
-        <w:rPr>
-          <w:lang w:val="nl-NL"/>
-        </w:rPr>
-        <w:t xml:space="preserve"> resource groep. (Dit is een </w:t>
-      </w:r>
-      <w:proofErr w:type="spellStart"/>
-      <w:r>
-        <w:rPr>
-          <w:lang w:val="nl-NL"/>
-        </w:rPr>
-        <w:t>collective</w:t>
-      </w:r>
-      <w:proofErr w:type="spellEnd"/>
-      <w:r>
-        <w:rPr>
-          <w:lang w:val="nl-NL"/>
-        </w:rPr>
-        <w:t xml:space="preserve"> van alle gerelateerde services)</w:t>
+      <w:r>
+        <w:rPr>
+          <w:lang w:val="nl-NL"/>
+        </w:rPr>
+        <w:t>Creeër een niewe resource groep</w:t>
+      </w:r>
+      <w:r>
+        <w:rPr>
+          <w:lang w:val="nl-NL"/>
+        </w:rPr>
+        <w:t xml:space="preserve"> met de naam “CCSBWebApp”</w:t>
+      </w:r>
+      <w:r>
+        <w:rPr>
+          <w:lang w:val="nl-NL"/>
+        </w:rPr>
+        <w:t>.</w:t>
       </w:r>
     </w:p>
     <w:p>
@@ -198,19 +137,11 @@
           <w:lang w:val="nl-NL"/>
         </w:rPr>
       </w:pPr>
-      <w:proofErr w:type="spellStart"/>
-      <w:r>
-        <w:rPr>
-          <w:lang w:val="nl-NL"/>
-        </w:rPr>
-        <w:t>Publish</w:t>
-      </w:r>
-      <w:proofErr w:type="spellEnd"/>
-      <w:r>
-        <w:rPr>
-          <w:lang w:val="nl-NL"/>
-        </w:rPr>
-        <w:t xml:space="preserve"> -&gt; “Code”.</w:t>
+      <w:r>
+        <w:rPr>
+          <w:lang w:val="nl-NL"/>
+        </w:rPr>
+        <w:t>Publish -&gt; “Code”.</w:t>
       </w:r>
     </w:p>
     <w:p>
@@ -224,19 +155,11 @@
           <w:lang w:val="nl-NL"/>
         </w:rPr>
       </w:pPr>
-      <w:proofErr w:type="spellStart"/>
-      <w:r>
-        <w:rPr>
-          <w:lang w:val="nl-NL"/>
-        </w:rPr>
-        <w:t>Region</w:t>
-      </w:r>
-      <w:proofErr w:type="spellEnd"/>
-      <w:r>
-        <w:rPr>
-          <w:lang w:val="nl-NL"/>
-        </w:rPr>
-        <w:t xml:space="preserve"> -&gt; “West Europe”.</w:t>
+      <w:r>
+        <w:rPr>
+          <w:lang w:val="nl-NL"/>
+        </w:rPr>
+        <w:t>Region -&gt; “West Europe”.</w:t>
       </w:r>
     </w:p>
     <w:p>
@@ -251,23 +174,7 @@
         <w:t>Linux web plan -&gt; “Project resource group”.</w:t>
       </w:r>
       <w:r>
-        <w:t xml:space="preserve"> (</w:t>
-      </w:r>
-      <w:proofErr w:type="spellStart"/>
-      <w:r>
-        <w:t>Aangemaakte</w:t>
-      </w:r>
-      <w:proofErr w:type="spellEnd"/>
-      <w:r>
-        <w:t xml:space="preserve"> </w:t>
-      </w:r>
-      <w:proofErr w:type="spellStart"/>
-      <w:r>
-        <w:t>groep</w:t>
-      </w:r>
-      <w:proofErr w:type="spellEnd"/>
-      <w:r>
-        <w:t>)</w:t>
+        <w:t xml:space="preserve"> (Aangemaakte groep)</w:t>
       </w:r>
     </w:p>
     <w:p>
@@ -282,13 +189,8 @@
           <w:bCs/>
         </w:rPr>
       </w:pPr>
-      <w:proofErr w:type="spellStart"/>
-      <w:r>
-        <w:t>Sku</w:t>
-      </w:r>
-      <w:proofErr w:type="spellEnd"/>
-      <w:r>
-        <w:t xml:space="preserve"> and size </w:t>
+      <w:r>
+        <w:t xml:space="preserve">Sku and size </w:t>
       </w:r>
       <w:r>
         <w:t xml:space="preserve">-&gt; </w:t>
@@ -329,47 +231,11 @@
           <w:lang w:val="nl-NL"/>
         </w:rPr>
       </w:pPr>
-      <w:proofErr w:type="spellStart"/>
-      <w:r>
-        <w:rPr>
-          <w:lang w:val="nl-NL"/>
-        </w:rPr>
-        <w:t>Continuous</w:t>
-      </w:r>
-      <w:proofErr w:type="spellEnd"/>
-      <w:r>
-        <w:rPr>
-          <w:lang w:val="nl-NL"/>
-        </w:rPr>
-        <w:t xml:space="preserve"> </w:t>
-      </w:r>
-      <w:proofErr w:type="spellStart"/>
-      <w:r>
-        <w:rPr>
-          <w:lang w:val="nl-NL"/>
-        </w:rPr>
-        <w:t>deployment</w:t>
-      </w:r>
-      <w:proofErr w:type="spellEnd"/>
-      <w:r>
-        <w:rPr>
-          <w:lang w:val="nl-NL"/>
-        </w:rPr>
-        <w:t xml:space="preserve"> -&gt; “</w:t>
-      </w:r>
-      <w:proofErr w:type="spellStart"/>
-      <w:r>
-        <w:rPr>
-          <w:lang w:val="nl-NL"/>
-        </w:rPr>
-        <w:t>Disable</w:t>
-      </w:r>
-      <w:proofErr w:type="spellEnd"/>
-      <w:r>
-        <w:rPr>
-          <w:lang w:val="nl-NL"/>
-        </w:rPr>
-        <w:t>”.</w:t>
+      <w:r>
+        <w:rPr>
+          <w:lang w:val="nl-NL"/>
+        </w:rPr>
+        <w:t>Continuous deployment -&gt; “Disable”.</w:t>
       </w:r>
     </w:p>
     <w:p>
@@ -401,33 +267,11 @@
           <w:lang w:val="nl-NL"/>
         </w:rPr>
       </w:pPr>
-      <w:proofErr w:type="spellStart"/>
-      <w:r>
-        <w:rPr>
-          <w:lang w:val="nl-NL"/>
-        </w:rPr>
-        <w:t>Enable</w:t>
-      </w:r>
-      <w:proofErr w:type="spellEnd"/>
-      <w:r>
-        <w:rPr>
-          <w:lang w:val="nl-NL"/>
-        </w:rPr>
-        <w:t xml:space="preserve"> Application </w:t>
-      </w:r>
-      <w:proofErr w:type="spellStart"/>
-      <w:r>
-        <w:rPr>
-          <w:lang w:val="nl-NL"/>
-        </w:rPr>
-        <w:t>Insights</w:t>
-      </w:r>
-      <w:proofErr w:type="spellEnd"/>
-      <w:r>
-        <w:rPr>
-          <w:lang w:val="nl-NL"/>
-        </w:rPr>
-        <w:t xml:space="preserve"> - &gt; “Yes”.</w:t>
+      <w:r>
+        <w:rPr>
+          <w:lang w:val="nl-NL"/>
+        </w:rPr>
+        <w:t>Enable Application Insights - &gt; “Yes”.</w:t>
       </w:r>
     </w:p>
     <w:p>
@@ -442,23 +286,7 @@
         <w:t>Application Insights -&gt; “Project resource group”</w:t>
       </w:r>
       <w:r>
-        <w:t>. (</w:t>
-      </w:r>
-      <w:proofErr w:type="spellStart"/>
-      <w:r>
-        <w:t>Aangemaakte</w:t>
-      </w:r>
-      <w:proofErr w:type="spellEnd"/>
-      <w:r>
-        <w:t xml:space="preserve"> </w:t>
-      </w:r>
-      <w:proofErr w:type="spellStart"/>
-      <w:r>
-        <w:t>groep</w:t>
-      </w:r>
-      <w:proofErr w:type="spellEnd"/>
-      <w:r>
-        <w:t>)</w:t>
+        <w:t xml:space="preserve"> -&gt; “CCSBWebApp”.</w:t>
       </w:r>
     </w:p>
     <w:p>
@@ -469,13 +297,8 @@
           <w:numId w:val="3"/>
         </w:numPr>
       </w:pPr>
-      <w:proofErr w:type="spellStart"/>
-      <w:r>
-        <w:t>Klik</w:t>
-      </w:r>
-      <w:proofErr w:type="spellEnd"/>
-      <w:r>
-        <w:t xml:space="preserve"> op “Next”.</w:t>
+      <w:r>
+        <w:t>Klik op “Next”.</w:t>
       </w:r>
     </w:p>
     <w:p>
@@ -517,21 +340,7 @@
         <w:rPr>
           <w:lang w:val="nl-NL"/>
         </w:rPr>
-        <w:t xml:space="preserve">Klik op “Next” naar “Review + </w:t>
-      </w:r>
-      <w:proofErr w:type="spellStart"/>
-      <w:r>
-        <w:rPr>
-          <w:lang w:val="nl-NL"/>
-        </w:rPr>
-        <w:t>create</w:t>
-      </w:r>
-      <w:proofErr w:type="spellEnd"/>
-      <w:r>
-        <w:rPr>
-          <w:lang w:val="nl-NL"/>
-        </w:rPr>
-        <w:t>”.</w:t>
+        <w:t>Klik op “Next” naar “Review + create”.</w:t>
       </w:r>
     </w:p>
     <w:p>
@@ -549,21 +358,7 @@
         <w:rPr>
           <w:lang w:val="nl-NL"/>
         </w:rPr>
-        <w:t>Klik op “</w:t>
-      </w:r>
-      <w:proofErr w:type="spellStart"/>
-      <w:r>
-        <w:rPr>
-          <w:lang w:val="nl-NL"/>
-        </w:rPr>
-        <w:t>Create</w:t>
-      </w:r>
-      <w:proofErr w:type="spellEnd"/>
-      <w:r>
-        <w:rPr>
-          <w:lang w:val="nl-NL"/>
-        </w:rPr>
-        <w:t>”.</w:t>
+        <w:t>Klik op “Create”.</w:t>
       </w:r>
     </w:p>
     <w:p>
@@ -581,47 +376,679 @@
         <w:rPr>
           <w:lang w:val="nl-NL"/>
         </w:rPr>
-        <w:t xml:space="preserve">Klik op “Deployment Center -&gt; FTPS </w:t>
-      </w:r>
-      <w:proofErr w:type="spellStart"/>
-      <w:r>
-        <w:rPr>
-          <w:lang w:val="nl-NL"/>
-        </w:rPr>
-        <w:t>Credentials</w:t>
-      </w:r>
-      <w:proofErr w:type="spellEnd"/>
-      <w:r>
-        <w:rPr>
-          <w:lang w:val="nl-NL"/>
-        </w:rPr>
-        <w:t>”.</w:t>
-      </w:r>
-    </w:p>
-    <w:p>
-      <w:pPr>
-        <w:pStyle w:val="Lijstalinea"/>
-        <w:rPr>
-          <w:lang w:val="nl-NL"/>
-        </w:rPr>
-      </w:pPr>
+        <w:t>Klik op “Deployment Center -&gt; FTPS Credentials”.</w:t>
+      </w:r>
     </w:p>
     <w:p>
       <w:pPr>
         <w:pStyle w:val="Kop1"/>
       </w:pPr>
       <w:r>
-        <w:t>asd</w:t>
-      </w:r>
-    </w:p>
-    <w:p/>
-    <w:p>
-      <w:pPr>
-        <w:pStyle w:val="Lijstalinea"/>
-        <w:rPr>
-          <w:lang w:val="nl-NL"/>
-        </w:rPr>
-      </w:pPr>
+        <w:t>Database initialisatie</w:t>
+      </w:r>
+    </w:p>
+    <w:p>
+      <w:pPr>
+        <w:pStyle w:val="Lijstalinea"/>
+        <w:numPr>
+          <w:ilvl w:val="0"/>
+          <w:numId w:val="5"/>
+        </w:numPr>
+      </w:pPr>
+      <w:r>
+        <w:t>Klik op “Create a resource”.</w:t>
+      </w:r>
+    </w:p>
+    <w:p>
+      <w:pPr>
+        <w:pStyle w:val="Lijstalinea"/>
+        <w:numPr>
+          <w:ilvl w:val="0"/>
+          <w:numId w:val="5"/>
+        </w:numPr>
+      </w:pPr>
+      <w:r>
+        <w:t>Klik op “SQL Databases” -&gt; “Create”.</w:t>
+      </w:r>
+    </w:p>
+    <w:p>
+      <w:pPr>
+        <w:pStyle w:val="Lijstalinea"/>
+        <w:numPr>
+          <w:ilvl w:val="0"/>
+          <w:numId w:val="5"/>
+        </w:numPr>
+      </w:pPr>
+      <w:r>
+        <w:t>Bij resource group, voer in -&gt; “CCSBWebApp”</w:t>
+      </w:r>
+    </w:p>
+    <w:p>
+      <w:pPr>
+        <w:pStyle w:val="Lijstalinea"/>
+        <w:numPr>
+          <w:ilvl w:val="0"/>
+          <w:numId w:val="5"/>
+        </w:numPr>
+      </w:pPr>
+      <w:r>
+        <w:t>Database name -&gt; “CCSB”.</w:t>
+      </w:r>
+    </w:p>
+    <w:p>
+      <w:pPr>
+        <w:pStyle w:val="Lijstalinea"/>
+        <w:numPr>
+          <w:ilvl w:val="0"/>
+          <w:numId w:val="5"/>
+        </w:numPr>
+      </w:pPr>
+      <w:r>
+        <w:t>Server -&gt; create new.</w:t>
+      </w:r>
+    </w:p>
+    <w:p>
+      <w:pPr>
+        <w:pStyle w:val="Lijstalinea"/>
+        <w:numPr>
+          <w:ilvl w:val="0"/>
+          <w:numId w:val="5"/>
+        </w:numPr>
+        <w:rPr>
+          <w:lang w:val="nl-NL"/>
+        </w:rPr>
+      </w:pPr>
+      <w:r>
+        <w:rPr>
+          <w:lang w:val="nl-NL"/>
+        </w:rPr>
+        <w:t>Voer in bij server name “</w:t>
+      </w:r>
+      <w:r>
+        <w:rPr>
+          <w:lang w:val="nl-NL"/>
+        </w:rPr>
+        <w:t>CCSB”.</w:t>
+      </w:r>
+    </w:p>
+    <w:p>
+      <w:pPr>
+        <w:pStyle w:val="Lijstalinea"/>
+        <w:numPr>
+          <w:ilvl w:val="0"/>
+          <w:numId w:val="5"/>
+        </w:numPr>
+        <w:rPr>
+          <w:lang w:val="nl-NL"/>
+        </w:rPr>
+      </w:pPr>
+      <w:r>
+        <w:rPr>
+          <w:lang w:val="nl-NL"/>
+        </w:rPr>
+        <w:t>Zoek op bij location “(Europe) West Europe”.</w:t>
+      </w:r>
+    </w:p>
+    <w:p>
+      <w:pPr>
+        <w:pStyle w:val="Lijstalinea"/>
+        <w:numPr>
+          <w:ilvl w:val="0"/>
+          <w:numId w:val="5"/>
+        </w:numPr>
+        <w:rPr>
+          <w:lang w:val="nl-NL"/>
+        </w:rPr>
+      </w:pPr>
+      <w:r>
+        <w:rPr>
+          <w:lang w:val="nl-NL"/>
+        </w:rPr>
+        <w:t>Voer in bij “Server admin login” -&gt; “CCSBAdmin”.</w:t>
+      </w:r>
+    </w:p>
+    <w:p>
+      <w:pPr>
+        <w:pStyle w:val="Lijstalinea"/>
+        <w:numPr>
+          <w:ilvl w:val="0"/>
+          <w:numId w:val="5"/>
+        </w:numPr>
+        <w:rPr>
+          <w:lang w:val="nl-NL"/>
+        </w:rPr>
+      </w:pPr>
+      <w:r>
+        <w:rPr>
+          <w:lang w:val="nl-NL"/>
+        </w:rPr>
+        <w:t>Voer in bij “Wachtwoord” -&gt; “qpwoeiQ1!”.</w:t>
+      </w:r>
+    </w:p>
+    <w:p>
+      <w:pPr>
+        <w:pStyle w:val="Lijstalinea"/>
+        <w:numPr>
+          <w:ilvl w:val="0"/>
+          <w:numId w:val="5"/>
+        </w:numPr>
+        <w:rPr>
+          <w:lang w:val="nl-NL"/>
+        </w:rPr>
+      </w:pPr>
+      <w:r>
+        <w:rPr>
+          <w:lang w:val="nl-NL"/>
+        </w:rPr>
+        <w:t>Klik bij “Compute + Storage” -&gt; “Configure database”.</w:t>
+      </w:r>
+    </w:p>
+    <w:p>
+      <w:pPr>
+        <w:pStyle w:val="Lijstalinea"/>
+        <w:numPr>
+          <w:ilvl w:val="0"/>
+          <w:numId w:val="5"/>
+        </w:numPr>
+        <w:rPr>
+          <w:lang w:val="nl-NL"/>
+        </w:rPr>
+      </w:pPr>
+      <w:r>
+        <w:rPr>
+          <w:lang w:val="nl-NL"/>
+        </w:rPr>
+        <w:t>Klik bij “Service tier” -&gt; “Basic”.</w:t>
+      </w:r>
+    </w:p>
+    <w:p>
+      <w:pPr>
+        <w:pStyle w:val="Lijstalinea"/>
+        <w:numPr>
+          <w:ilvl w:val="0"/>
+          <w:numId w:val="5"/>
+        </w:numPr>
+        <w:rPr>
+          <w:lang w:val="nl-NL"/>
+        </w:rPr>
+      </w:pPr>
+      <w:r>
+        <w:rPr>
+          <w:lang w:val="nl-NL"/>
+        </w:rPr>
+        <w:t>Klik op “Review + create”.</w:t>
+      </w:r>
+    </w:p>
+    <w:p>
+      <w:pPr>
+        <w:pStyle w:val="Lijstalinea"/>
+        <w:numPr>
+          <w:ilvl w:val="0"/>
+          <w:numId w:val="5"/>
+        </w:numPr>
+        <w:rPr>
+          <w:lang w:val="nl-NL"/>
+        </w:rPr>
+      </w:pPr>
+      <w:r>
+        <w:rPr>
+          <w:lang w:val="nl-NL"/>
+        </w:rPr>
+        <w:t>Klik op “Create”.</w:t>
+      </w:r>
+    </w:p>
+    <w:p>
+      <w:pPr>
+        <w:pStyle w:val="Kop1"/>
+        <w:rPr>
+          <w:lang w:val="nl-NL"/>
+        </w:rPr>
+      </w:pPr>
+      <w:r>
+        <w:rPr>
+          <w:lang w:val="nl-NL"/>
+        </w:rPr>
+        <w:t>Project initialisatie</w:t>
+      </w:r>
+    </w:p>
+    <w:p>
+      <w:pPr>
+        <w:pStyle w:val="Lijstalinea"/>
+        <w:numPr>
+          <w:ilvl w:val="0"/>
+          <w:numId w:val="6"/>
+        </w:numPr>
+        <w:rPr>
+          <w:lang w:val="nl-NL"/>
+        </w:rPr>
+      </w:pPr>
+      <w:r>
+        <w:rPr>
+          <w:lang w:val="nl-NL"/>
+        </w:rPr>
+        <w:t>Ga naar de portal home page.</w:t>
+      </w:r>
+    </w:p>
+    <w:p>
+      <w:pPr>
+        <w:pStyle w:val="Lijstalinea"/>
+        <w:numPr>
+          <w:ilvl w:val="0"/>
+          <w:numId w:val="6"/>
+        </w:numPr>
+        <w:rPr>
+          <w:lang w:val="nl-NL"/>
+        </w:rPr>
+      </w:pPr>
+      <w:r>
+        <w:rPr>
+          <w:lang w:val="nl-NL"/>
+        </w:rPr>
+        <w:t>Ga naar de gemaakte database (CCSB).</w:t>
+      </w:r>
+    </w:p>
+    <w:p>
+      <w:pPr>
+        <w:pStyle w:val="Lijstalinea"/>
+        <w:numPr>
+          <w:ilvl w:val="0"/>
+          <w:numId w:val="6"/>
+        </w:numPr>
+        <w:rPr>
+          <w:lang w:val="nl-NL"/>
+        </w:rPr>
+      </w:pPr>
+      <w:r>
+        <w:rPr>
+          <w:lang w:val="nl-NL"/>
+        </w:rPr>
+        <w:t>Klik op “Connection strings”.</w:t>
+      </w:r>
+    </w:p>
+    <w:p>
+      <w:pPr>
+        <w:pStyle w:val="Lijstalinea"/>
+        <w:numPr>
+          <w:ilvl w:val="0"/>
+          <w:numId w:val="6"/>
+        </w:numPr>
+        <w:rPr>
+          <w:lang w:val="nl-NL"/>
+        </w:rPr>
+      </w:pPr>
+      <w:r>
+        <w:rPr>
+          <w:lang w:val="nl-NL"/>
+        </w:rPr>
+        <w:lastRenderedPageBreak/>
+        <w:t>Kopieer de ADO.NET string.</w:t>
+      </w:r>
+    </w:p>
+    <w:p>
+      <w:pPr>
+        <w:pStyle w:val="Lijstalinea"/>
+        <w:numPr>
+          <w:ilvl w:val="0"/>
+          <w:numId w:val="6"/>
+        </w:numPr>
+        <w:rPr>
+          <w:lang w:val="nl-NL"/>
+        </w:rPr>
+      </w:pPr>
+      <w:r>
+        <w:rPr>
+          <w:lang w:val="nl-NL"/>
+        </w:rPr>
+        <w:t>Open het project en ga naar “Appsettings.json”.</w:t>
+      </w:r>
+    </w:p>
+    <w:p>
+      <w:pPr>
+        <w:pStyle w:val="Lijstalinea"/>
+        <w:numPr>
+          <w:ilvl w:val="0"/>
+          <w:numId w:val="6"/>
+        </w:numPr>
+        <w:rPr>
+          <w:lang w:val="nl-NL"/>
+        </w:rPr>
+      </w:pPr>
+      <w:r>
+        <w:rPr>
+          <w:lang w:val="nl-NL"/>
+        </w:rPr>
+        <w:t>Voer in achter “DefaultConnection” -&gt; (De gekopieerde connection string).</w:t>
+      </w:r>
+    </w:p>
+    <w:p>
+      <w:pPr>
+        <w:pStyle w:val="Lijstalinea"/>
+        <w:numPr>
+          <w:ilvl w:val="0"/>
+          <w:numId w:val="6"/>
+        </w:numPr>
+        <w:rPr>
+          <w:lang w:val="nl-NL"/>
+        </w:rPr>
+      </w:pPr>
+      <w:r>
+        <w:rPr>
+          <w:lang w:val="nl-NL"/>
+        </w:rPr>
+        <w:t>Zoek op in de string “{your_password}” en voer in -&gt; “qpwoeiQ1!”.</w:t>
+      </w:r>
+    </w:p>
+    <w:p>
+      <w:pPr>
+        <w:pStyle w:val="Lijstalinea"/>
+        <w:numPr>
+          <w:ilvl w:val="0"/>
+          <w:numId w:val="6"/>
+        </w:numPr>
+        <w:rPr>
+          <w:lang w:val="nl-NL"/>
+        </w:rPr>
+      </w:pPr>
+      <w:r>
+        <w:rPr>
+          <w:lang w:val="nl-NL"/>
+        </w:rPr>
+        <w:t>Save het bestand.</w:t>
+      </w:r>
+    </w:p>
+    <w:p>
+      <w:pPr>
+        <w:pStyle w:val="Lijstalinea"/>
+        <w:numPr>
+          <w:ilvl w:val="0"/>
+          <w:numId w:val="6"/>
+        </w:numPr>
+      </w:pPr>
+      <w:r>
+        <w:t xml:space="preserve">Ga naar “Project” -&gt; </w:t>
+      </w:r>
+      <w:r>
+        <w:t>“Overview” -&gt; “Publish” -&gt; “Add a publish p</w:t>
+      </w:r>
+      <w:r>
+        <w:t>rofile</w:t>
+      </w:r>
+      <w:r>
+        <w:t>”</w:t>
+      </w:r>
+      <w:r>
+        <w:t>.</w:t>
+      </w:r>
+    </w:p>
+    <w:p>
+      <w:pPr>
+        <w:pStyle w:val="Lijstalinea"/>
+        <w:numPr>
+          <w:ilvl w:val="0"/>
+          <w:numId w:val="6"/>
+        </w:numPr>
+        <w:rPr>
+          <w:lang w:val="nl-NL"/>
+        </w:rPr>
+      </w:pPr>
+      <w:r>
+        <w:rPr>
+          <w:lang w:val="nl-NL"/>
+        </w:rPr>
+        <w:t>Selecteer “Azure” en klik op next.</w:t>
+      </w:r>
+    </w:p>
+    <w:p>
+      <w:pPr>
+        <w:pStyle w:val="Lijstalinea"/>
+        <w:numPr>
+          <w:ilvl w:val="0"/>
+          <w:numId w:val="6"/>
+        </w:numPr>
+        <w:rPr>
+          <w:lang w:val="nl-NL"/>
+        </w:rPr>
+      </w:pPr>
+      <w:r>
+        <w:rPr>
+          <w:lang w:val="nl-NL"/>
+        </w:rPr>
+        <w:t>Selecteer “Azure App Service (Windows)” en klik op next.</w:t>
+      </w:r>
+    </w:p>
+    <w:p>
+      <w:pPr>
+        <w:pStyle w:val="Lijstalinea"/>
+        <w:numPr>
+          <w:ilvl w:val="0"/>
+          <w:numId w:val="6"/>
+        </w:numPr>
+        <w:rPr>
+          <w:lang w:val="nl-NL"/>
+        </w:rPr>
+      </w:pPr>
+      <w:r>
+        <w:rPr>
+          <w:lang w:val="nl-NL"/>
+        </w:rPr>
+        <w:t>Log in met het azure account.</w:t>
+      </w:r>
+    </w:p>
+    <w:p>
+      <w:pPr>
+        <w:pStyle w:val="Lijstalinea"/>
+        <w:numPr>
+          <w:ilvl w:val="0"/>
+          <w:numId w:val="6"/>
+        </w:numPr>
+        <w:rPr>
+          <w:lang w:val="nl-NL"/>
+        </w:rPr>
+      </w:pPr>
+      <w:r>
+        <w:rPr>
+          <w:lang w:val="nl-NL"/>
+        </w:rPr>
+        <w:t>Zoek het Web hosting app op in de folder structuur.</w:t>
+      </w:r>
+    </w:p>
+    <w:p>
+      <w:pPr>
+        <w:pStyle w:val="Lijstalinea"/>
+        <w:numPr>
+          <w:ilvl w:val="0"/>
+          <w:numId w:val="6"/>
+        </w:numPr>
+        <w:rPr>
+          <w:lang w:val="nl-NL"/>
+        </w:rPr>
+      </w:pPr>
+      <w:r>
+        <w:rPr>
+          <w:lang w:val="nl-NL"/>
+        </w:rPr>
+        <w:t>Selecteer “CCSB” en klik op next.</w:t>
+      </w:r>
+    </w:p>
+    <w:p>
+      <w:pPr>
+        <w:pStyle w:val="Lijstalinea"/>
+        <w:numPr>
+          <w:ilvl w:val="0"/>
+          <w:numId w:val="6"/>
+        </w:numPr>
+        <w:rPr>
+          <w:lang w:val="nl-NL"/>
+        </w:rPr>
+      </w:pPr>
+      <w:r>
+        <w:rPr>
+          <w:lang w:val="nl-NL"/>
+        </w:rPr>
+        <w:t>Selecteer publish en klik op “Finish”.</w:t>
+      </w:r>
+    </w:p>
+    <w:p>
+      <w:pPr>
+        <w:pStyle w:val="Lijstalinea"/>
+        <w:numPr>
+          <w:ilvl w:val="0"/>
+          <w:numId w:val="6"/>
+        </w:numPr>
+        <w:rPr>
+          <w:lang w:val="nl-NL"/>
+        </w:rPr>
+      </w:pPr>
+      <w:r>
+        <w:rPr>
+          <w:lang w:val="nl-NL"/>
+        </w:rPr>
+        <w:t>Klik op “Configure”.</w:t>
+      </w:r>
+    </w:p>
+    <w:p>
+      <w:pPr>
+        <w:pStyle w:val="Lijstalinea"/>
+        <w:numPr>
+          <w:ilvl w:val="0"/>
+          <w:numId w:val="6"/>
+        </w:numPr>
+        <w:rPr>
+          <w:lang w:val="nl-NL"/>
+        </w:rPr>
+      </w:pPr>
+      <w:r>
+        <w:rPr>
+          <w:lang w:val="nl-NL"/>
+        </w:rPr>
+        <w:t>Selecteer ”Azure SQL Database” en klik op next.</w:t>
+      </w:r>
+    </w:p>
+    <w:p>
+      <w:pPr>
+        <w:pStyle w:val="Lijstalinea"/>
+        <w:numPr>
+          <w:ilvl w:val="0"/>
+          <w:numId w:val="6"/>
+        </w:numPr>
+        <w:rPr>
+          <w:lang w:val="nl-NL"/>
+        </w:rPr>
+      </w:pPr>
+      <w:r>
+        <w:rPr>
+          <w:lang w:val="nl-NL"/>
+        </w:rPr>
+        <w:t>Selecteer de gemaakte database “CCSB” en klik op next.</w:t>
+      </w:r>
+    </w:p>
+    <w:p>
+      <w:pPr>
+        <w:pStyle w:val="Lijstalinea"/>
+        <w:numPr>
+          <w:ilvl w:val="0"/>
+          <w:numId w:val="6"/>
+        </w:numPr>
+        <w:rPr>
+          <w:lang w:val="nl-NL"/>
+        </w:rPr>
+      </w:pPr>
+      <w:r>
+        <w:rPr>
+          <w:lang w:val="nl-NL"/>
+        </w:rPr>
+        <w:t>Voer gebruikersnaam in “CCSBAdmin”.</w:t>
+      </w:r>
+    </w:p>
+    <w:p>
+      <w:pPr>
+        <w:pStyle w:val="Lijstalinea"/>
+        <w:numPr>
+          <w:ilvl w:val="0"/>
+          <w:numId w:val="6"/>
+        </w:numPr>
+        <w:rPr>
+          <w:lang w:val="nl-NL"/>
+        </w:rPr>
+      </w:pPr>
+      <w:r>
+        <w:rPr>
+          <w:lang w:val="nl-NL"/>
+        </w:rPr>
+        <w:t>Voer wachtwoord in “qpwoeiQ1!”.</w:t>
+      </w:r>
+    </w:p>
+    <w:p>
+      <w:pPr>
+        <w:pStyle w:val="Lijstalinea"/>
+        <w:numPr>
+          <w:ilvl w:val="0"/>
+          <w:numId w:val="6"/>
+        </w:numPr>
+        <w:rPr>
+          <w:lang w:val="nl-NL"/>
+        </w:rPr>
+      </w:pPr>
+      <w:r>
+        <w:rPr>
+          <w:lang w:val="nl-NL"/>
+        </w:rPr>
+        <w:t>Klik op next.</w:t>
+      </w:r>
+    </w:p>
+    <w:p>
+      <w:pPr>
+        <w:pStyle w:val="Lijstalinea"/>
+        <w:numPr>
+          <w:ilvl w:val="0"/>
+          <w:numId w:val="6"/>
+        </w:numPr>
+        <w:rPr>
+          <w:lang w:val="nl-NL"/>
+        </w:rPr>
+      </w:pPr>
+      <w:r>
+        <w:rPr>
+          <w:lang w:val="nl-NL"/>
+        </w:rPr>
+        <w:t>Deselecteer beide vakjes “NuGet packages” en “Secret store”.</w:t>
+      </w:r>
+    </w:p>
+    <w:p>
+      <w:pPr>
+        <w:pStyle w:val="Lijstalinea"/>
+        <w:numPr>
+          <w:ilvl w:val="0"/>
+          <w:numId w:val="6"/>
+        </w:numPr>
+        <w:rPr>
+          <w:lang w:val="nl-NL"/>
+        </w:rPr>
+      </w:pPr>
+      <w:r>
+        <w:rPr>
+          <w:lang w:val="nl-NL"/>
+        </w:rPr>
+        <w:t>Klik op finish en close.</w:t>
+      </w:r>
+    </w:p>
+    <w:p>
+      <w:pPr>
+        <w:pStyle w:val="Lijstalinea"/>
+        <w:numPr>
+          <w:ilvl w:val="0"/>
+          <w:numId w:val="6"/>
+        </w:numPr>
+        <w:rPr>
+          <w:lang w:val="nl-NL"/>
+        </w:rPr>
+      </w:pPr>
+      <w:r>
+        <w:rPr>
+          <w:lang w:val="nl-NL"/>
+        </w:rPr>
+        <w:t>En als laatste, Klik op “Publish”.</w:t>
+      </w:r>
     </w:p>
     <w:sectPr>
       <w:pgSz w:w="12240" w:h="15840"/>
@@ -638,8 +1065,8 @@
   <w:abstractNum w:abstractNumId="0" w15:restartNumberingAfterBreak="0">
     <w:nsid w:val="08531330"/>
     <w:multiLevelType w:val="hybridMultilevel"/>
-    <w:tmpl w:val="A230AF7A"/>
-    <w:lvl w:ilvl="0" w:tplc="0409000F">
+    <w:tmpl w:val="5F941990"/>
+    <w:lvl w:ilvl="0" w:tplc="EA28C76E">
       <w:start w:val="1"/>
       <w:numFmt w:val="decimal"/>
       <w:lvlText w:val="%1."/>
@@ -649,6 +1076,8 @@
       </w:pPr>
       <w:rPr>
         <w:rFonts w:hint="default"/>
+        <w:b w:val="0"/>
+        <w:bCs w:val="0"/>
       </w:rPr>
     </w:lvl>
     <w:lvl w:ilvl="1" w:tplc="04090019" w:tentative="1">
@@ -900,6 +1329,178 @@
     </w:lvl>
   </w:abstractNum>
   <w:abstractNum w:abstractNumId="3" w15:restartNumberingAfterBreak="0">
+    <w:nsid w:val="69FD6A01"/>
+    <w:multiLevelType w:val="hybridMultilevel"/>
+    <w:tmpl w:val="FFA87F12"/>
+    <w:lvl w:ilvl="0" w:tplc="0409000F">
+      <w:start w:val="1"/>
+      <w:numFmt w:val="decimal"/>
+      <w:lvlText w:val="%1."/>
+      <w:lvlJc w:val="left"/>
+      <w:pPr>
+        <w:ind w:left="720" w:hanging="360"/>
+      </w:pPr>
+    </w:lvl>
+    <w:lvl w:ilvl="1" w:tplc="04090019" w:tentative="1">
+      <w:start w:val="1"/>
+      <w:numFmt w:val="lowerLetter"/>
+      <w:lvlText w:val="%2."/>
+      <w:lvlJc w:val="left"/>
+      <w:pPr>
+        <w:ind w:left="1440" w:hanging="360"/>
+      </w:pPr>
+    </w:lvl>
+    <w:lvl w:ilvl="2" w:tplc="0409001B" w:tentative="1">
+      <w:start w:val="1"/>
+      <w:numFmt w:val="lowerRoman"/>
+      <w:lvlText w:val="%3."/>
+      <w:lvlJc w:val="right"/>
+      <w:pPr>
+        <w:ind w:left="2160" w:hanging="180"/>
+      </w:pPr>
+    </w:lvl>
+    <w:lvl w:ilvl="3" w:tplc="0409000F" w:tentative="1">
+      <w:start w:val="1"/>
+      <w:numFmt w:val="decimal"/>
+      <w:lvlText w:val="%4."/>
+      <w:lvlJc w:val="left"/>
+      <w:pPr>
+        <w:ind w:left="2880" w:hanging="360"/>
+      </w:pPr>
+    </w:lvl>
+    <w:lvl w:ilvl="4" w:tplc="04090019" w:tentative="1">
+      <w:start w:val="1"/>
+      <w:numFmt w:val="lowerLetter"/>
+      <w:lvlText w:val="%5."/>
+      <w:lvlJc w:val="left"/>
+      <w:pPr>
+        <w:ind w:left="3600" w:hanging="360"/>
+      </w:pPr>
+    </w:lvl>
+    <w:lvl w:ilvl="5" w:tplc="0409001B" w:tentative="1">
+      <w:start w:val="1"/>
+      <w:numFmt w:val="lowerRoman"/>
+      <w:lvlText w:val="%6."/>
+      <w:lvlJc w:val="right"/>
+      <w:pPr>
+        <w:ind w:left="4320" w:hanging="180"/>
+      </w:pPr>
+    </w:lvl>
+    <w:lvl w:ilvl="6" w:tplc="0409000F" w:tentative="1">
+      <w:start w:val="1"/>
+      <w:numFmt w:val="decimal"/>
+      <w:lvlText w:val="%7."/>
+      <w:lvlJc w:val="left"/>
+      <w:pPr>
+        <w:ind w:left="5040" w:hanging="360"/>
+      </w:pPr>
+    </w:lvl>
+    <w:lvl w:ilvl="7" w:tplc="04090019" w:tentative="1">
+      <w:start w:val="1"/>
+      <w:numFmt w:val="lowerLetter"/>
+      <w:lvlText w:val="%8."/>
+      <w:lvlJc w:val="left"/>
+      <w:pPr>
+        <w:ind w:left="5760" w:hanging="360"/>
+      </w:pPr>
+    </w:lvl>
+    <w:lvl w:ilvl="8" w:tplc="0409001B" w:tentative="1">
+      <w:start w:val="1"/>
+      <w:numFmt w:val="lowerRoman"/>
+      <w:lvlText w:val="%9."/>
+      <w:lvlJc w:val="right"/>
+      <w:pPr>
+        <w:ind w:left="6480" w:hanging="180"/>
+      </w:pPr>
+    </w:lvl>
+  </w:abstractNum>
+  <w:abstractNum w:abstractNumId="4" w15:restartNumberingAfterBreak="0">
+    <w:nsid w:val="70A65BDF"/>
+    <w:multiLevelType w:val="hybridMultilevel"/>
+    <w:tmpl w:val="6BD0859E"/>
+    <w:lvl w:ilvl="0" w:tplc="0409000F">
+      <w:start w:val="1"/>
+      <w:numFmt w:val="decimal"/>
+      <w:lvlText w:val="%1."/>
+      <w:lvlJc w:val="left"/>
+      <w:pPr>
+        <w:ind w:left="720" w:hanging="360"/>
+      </w:pPr>
+    </w:lvl>
+    <w:lvl w:ilvl="1" w:tplc="04090019" w:tentative="1">
+      <w:start w:val="1"/>
+      <w:numFmt w:val="lowerLetter"/>
+      <w:lvlText w:val="%2."/>
+      <w:lvlJc w:val="left"/>
+      <w:pPr>
+        <w:ind w:left="1440" w:hanging="360"/>
+      </w:pPr>
+    </w:lvl>
+    <w:lvl w:ilvl="2" w:tplc="0409001B" w:tentative="1">
+      <w:start w:val="1"/>
+      <w:numFmt w:val="lowerRoman"/>
+      <w:lvlText w:val="%3."/>
+      <w:lvlJc w:val="right"/>
+      <w:pPr>
+        <w:ind w:left="2160" w:hanging="180"/>
+      </w:pPr>
+    </w:lvl>
+    <w:lvl w:ilvl="3" w:tplc="0409000F" w:tentative="1">
+      <w:start w:val="1"/>
+      <w:numFmt w:val="decimal"/>
+      <w:lvlText w:val="%4."/>
+      <w:lvlJc w:val="left"/>
+      <w:pPr>
+        <w:ind w:left="2880" w:hanging="360"/>
+      </w:pPr>
+    </w:lvl>
+    <w:lvl w:ilvl="4" w:tplc="04090019" w:tentative="1">
+      <w:start w:val="1"/>
+      <w:numFmt w:val="lowerLetter"/>
+      <w:lvlText w:val="%5."/>
+      <w:lvlJc w:val="left"/>
+      <w:pPr>
+        <w:ind w:left="3600" w:hanging="360"/>
+      </w:pPr>
+    </w:lvl>
+    <w:lvl w:ilvl="5" w:tplc="0409001B" w:tentative="1">
+      <w:start w:val="1"/>
+      <w:numFmt w:val="lowerRoman"/>
+      <w:lvlText w:val="%6."/>
+      <w:lvlJc w:val="right"/>
+      <w:pPr>
+        <w:ind w:left="4320" w:hanging="180"/>
+      </w:pPr>
+    </w:lvl>
+    <w:lvl w:ilvl="6" w:tplc="0409000F" w:tentative="1">
+      <w:start w:val="1"/>
+      <w:numFmt w:val="decimal"/>
+      <w:lvlText w:val="%7."/>
+      <w:lvlJc w:val="left"/>
+      <w:pPr>
+        <w:ind w:left="5040" w:hanging="360"/>
+      </w:pPr>
+    </w:lvl>
+    <w:lvl w:ilvl="7" w:tplc="04090019" w:tentative="1">
+      <w:start w:val="1"/>
+      <w:numFmt w:val="lowerLetter"/>
+      <w:lvlText w:val="%8."/>
+      <w:lvlJc w:val="left"/>
+      <w:pPr>
+        <w:ind w:left="5760" w:hanging="360"/>
+      </w:pPr>
+    </w:lvl>
+    <w:lvl w:ilvl="8" w:tplc="0409001B" w:tentative="1">
+      <w:start w:val="1"/>
+      <w:numFmt w:val="lowerRoman"/>
+      <w:lvlText w:val="%9."/>
+      <w:lvlJc w:val="right"/>
+      <w:pPr>
+        <w:ind w:left="6480" w:hanging="180"/>
+      </w:pPr>
+    </w:lvl>
+  </w:abstractNum>
+  <w:abstractNum w:abstractNumId="5" w15:restartNumberingAfterBreak="0">
     <w:nsid w:val="75F912E0"/>
     <w:multiLevelType w:val="hybridMultilevel"/>
     <w:tmpl w:val="16F63E4A"/>
@@ -992,13 +1593,19 @@
     <w:abstractNumId w:val="1"/>
   </w:num>
   <w:num w:numId="2">
-    <w:abstractNumId w:val="3"/>
+    <w:abstractNumId w:val="5"/>
   </w:num>
   <w:num w:numId="3">
     <w:abstractNumId w:val="0"/>
   </w:num>
   <w:num w:numId="4">
     <w:abstractNumId w:val="2"/>
+  </w:num>
+  <w:num w:numId="5">
+    <w:abstractNumId w:val="4"/>
+  </w:num>
+  <w:num w:numId="6">
+    <w:abstractNumId w:val="3"/>
   </w:num>
 </w:numbering>
 </file>

</xml_diff>